<commit_message>
see what kid wants
</commit_message>
<xml_diff>
--- a/Week2_Challenges/BachmeierNTIM7241-2.docx
+++ b/Week2_Challenges/BachmeierNTIM7241-2.docx
@@ -165,6 +165,25 @@
     <w:p>
       <w:r>
         <w:tab/>
+        <w:t xml:space="preserve">Research needs to manage ethical challenges that arise from their work.  These issues arise from societal norms and internal biases.  While several frameworks exist to guide the conversation, they can be ambiguous or focus on a subset of the problem. </w:t>
+      </w:r>
+    </w:p>
+    <w:p>
+      <w:pPr>
+        <w:pStyle w:val="Heading2"/>
+      </w:pPr>
+      <w:r>
+        <w:t xml:space="preserve">What are </w:t>
+      </w:r>
+      <w:proofErr w:type="gramStart"/>
+      <w:r>
+        <w:t>ethics</w:t>
+      </w:r>
+      <w:proofErr w:type="gramEnd"/>
+    </w:p>
+    <w:p>
+      <w:r>
+        <w:tab/>
         <w:t xml:space="preserve">Ethics are a system of moral principles that dictate the norms of a group.  Societies implement these systems through social constructivism, enabling and constraining the group’s actions </w:t>
       </w:r>
       <w:sdt>
@@ -227,6 +246,14 @@
       </w:r>
     </w:p>
     <w:p>
+      <w:pPr>
+        <w:pStyle w:val="Heading2"/>
+      </w:pPr>
+      <w:r>
+        <w:t>Internal Biases</w:t>
+      </w:r>
+    </w:p>
+    <w:p>
       <w:r>
         <w:tab/>
       </w:r>
@@ -278,10 +305,22 @@
         </w:sdtContent>
       </w:sdt>
       <w:r>
-        <w:t>.  Picture two people, one fat another thin.  Then change those definitions to obese and anorexic.  Did all four imagined people have the same gender and race?</w:t>
+        <w:t xml:space="preserve">.  Picture two people, </w:t>
+      </w:r>
+      <w:r>
+        <w:lastRenderedPageBreak/>
+        <w:t>one fat another thin.  Then change those definitions to obese and anorexic.  Did all four imagined people have the same gender and race?</w:t>
       </w:r>
       <w:r>
         <w:t xml:space="preserve">  Words matter and one needs to choose them carefully.</w:t>
+      </w:r>
+    </w:p>
+    <w:p>
+      <w:pPr>
+        <w:pStyle w:val="Heading2"/>
+      </w:pPr>
+      <w:r>
+        <w:t>Sources of Ethical Frameworks</w:t>
       </w:r>
     </w:p>
     <w:p>
@@ -322,43 +361,86 @@
         <w:t xml:space="preserve">. </w:t>
       </w:r>
       <w:r>
-        <w:t xml:space="preserve">  The Belmont Report (1979) famously defines three core principles: respect for persons, beneficence, and justice.  </w:t>
-      </w:r>
+        <w:t xml:space="preserve">  The Belmont Report (1979) famously defines three core principles: respect for persons, beneficence, and justice.  These tenants ask researchers to treat everyone fairly and avoid harm.</w:t>
+      </w:r>
+    </w:p>
+    <w:p>
+      <w:pPr>
+        <w:pStyle w:val="Heading2"/>
+      </w:pPr>
+      <w:r>
+        <w:t>Limitations</w:t>
+      </w:r>
+    </w:p>
+    <w:p>
+      <w:pPr>
+        <w:ind w:firstLine="720"/>
+      </w:pPr>
+      <w:r>
+        <w:t xml:space="preserve">However, even this simple statement has ambiguity.  </w:t>
+      </w:r>
+      <w:r>
+        <w:t xml:space="preserve">After fourth years, the ethical code requires modernization to align with the evolving worldviews.  </w:t>
+      </w:r>
+      <w:proofErr w:type="spellStart"/>
+      <w:r>
+        <w:t>Adashi</w:t>
+      </w:r>
+      <w:proofErr w:type="spellEnd"/>
+      <w:r>
+        <w:t xml:space="preserve"> et al. (2018</w:t>
+      </w:r>
+      <w:r>
+        <w:t xml:space="preserve"> p. 1347</w:t>
+      </w:r>
+      <w:r>
+        <w:t xml:space="preserve">) argue that the Belmont Report’s “distinction between research and practice is disappearing within the commercialization of present-day research.”  </w:t>
+      </w:r>
+    </w:p>
+    <w:p>
+      <w:pPr>
+        <w:ind w:firstLine="720"/>
+      </w:pPr>
+      <w:r>
+        <w:t>Debates around the notion of “harm versus setback” demonstrate the need for more clarity.   Roberts (2021</w:t>
+      </w:r>
+      <w:r>
+        <w:t xml:space="preserve"> p. 15</w:t>
+      </w:r>
+      <w:r>
+        <w:t>) states that researchers “must focus on risks of the research process itself, not outcome-related risks as downstream consequences are beyond the purview of ethical gatekeepin</w:t>
+      </w:r>
+      <w:r>
+        <w:t>g</w:t>
+      </w:r>
+      <w:r>
+        <w:t>.”  Under this framework, an organization like Facebook can ethically track relationships between billions of people.  It has a moral (and potentially legal) mandate to protect its user’s privacy.  However, it is not bound to prevent malicious use-cases (e.g., election interference).  While this position resonates with specific cohorts, it faces fierce opposition from others.</w:t>
+      </w:r>
+    </w:p>
+    <w:p>
+      <w:pPr>
+        <w:rPr>
+          <w:b/>
+        </w:rPr>
+      </w:pPr>
+      <w:r>
+        <w:br w:type="page"/>
+      </w:r>
+    </w:p>
+    <w:p>
+      <w:pPr>
+        <w:pStyle w:val="Heading1"/>
+      </w:pPr>
       <w:r>
         <w:lastRenderedPageBreak/>
-        <w:t xml:space="preserve">These tenants ask researchers to treat everyone fairly and avoid harm.  However, even this simple statement has ambiguity.  </w:t>
-      </w:r>
-      <w:r>
-        <w:t xml:space="preserve">After fourth years, the ethical code requires modernization to align with the evolving worldviews.  </w:t>
-      </w:r>
-      <w:proofErr w:type="spellStart"/>
-      <w:r>
-        <w:t>Adashi</w:t>
-      </w:r>
-      <w:proofErr w:type="spellEnd"/>
-      <w:r>
-        <w:t xml:space="preserve"> et al. (2018) argue that the Belmont Report’s “distinction between research and practice is disappearing within the commercialization of present-day research (pg. 1347).”  </w:t>
-      </w:r>
-    </w:p>
-    <w:p>
-      <w:pPr>
-        <w:ind w:firstLine="720"/>
-      </w:pPr>
-      <w:r>
-        <w:t>Debates around the notion of “harm versus setback” demonstrate the need for more clarity.   Roberts (2021) states that researchers “must focus on risks of the research process itself, not outcome-related risks as downstream consequences are beyond the purview of ethical gatekeeping (pg. 15).”  Under this framework, an organization like Facebook can ethically track relationships between billions of people.  It has a moral (and potentially legal) mandate to protect its user’s privacy.  However, it is not bound to prevent malicious use-cases (e.g., election interference).  While this position resonates with specific cohorts, it faces fierce opposition from others.</w:t>
-      </w:r>
-    </w:p>
-    <w:p>
-      <w:pPr>
-        <w:pStyle w:val="Heading1"/>
-      </w:pPr>
-      <w:r>
         <w:t>Quality Challenges</w:t>
       </w:r>
     </w:p>
     <w:p>
       <w:r>
         <w:tab/>
+      </w:r>
+      <w:r>
         <w:t>High-quality research must pass three litmus tests, specifically, that it is non-obvious, elegant, and practical</w:t>
       </w:r>
       <w:sdt>
@@ -395,28 +477,7 @@
           <w:i/>
           <w:iCs/>
         </w:rPr>
-        <w:t>S</w:t>
-      </w:r>
-      <w:r>
-        <w:rPr>
-          <w:i/>
-          <w:iCs/>
-        </w:rPr>
-        <w:t xml:space="preserve">itting in </w:t>
-      </w:r>
-      <w:r>
-        <w:rPr>
-          <w:i/>
-          <w:iCs/>
-        </w:rPr>
-        <w:t>c</w:t>
-      </w:r>
-      <w:r>
-        <w:rPr>
-          <w:i/>
-          <w:iCs/>
-        </w:rPr>
-        <w:t>hair</w:t>
+        <w:t>Sitting in chair</w:t>
       </w:r>
       <w:r>
         <w:rPr>
@@ -430,21 +491,7 @@
           <w:i/>
           <w:iCs/>
         </w:rPr>
-        <w:t xml:space="preserve"> </w:t>
-      </w:r>
-      <w:r>
-        <w:rPr>
-          <w:i/>
-          <w:iCs/>
-        </w:rPr>
-        <w:t>h</w:t>
-      </w:r>
-      <w:r>
-        <w:rPr>
-          <w:i/>
-          <w:iCs/>
-        </w:rPr>
-        <w:t xml:space="preserve">elps </w:t>
+        <w:t xml:space="preserve"> helps </w:t>
       </w:r>
       <w:r>
         <w:rPr>
@@ -458,21 +505,7 @@
           <w:i/>
           <w:iCs/>
         </w:rPr>
-        <w:t xml:space="preserve"> </w:t>
-      </w:r>
-      <w:r>
-        <w:rPr>
-          <w:i/>
-          <w:iCs/>
-        </w:rPr>
-        <w:t>r</w:t>
-      </w:r>
-      <w:r>
-        <w:rPr>
-          <w:i/>
-          <w:iCs/>
-        </w:rPr>
-        <w:t>est</w:t>
+        <w:t xml:space="preserve"> rest</w:t>
       </w:r>
       <w:r>
         <w:rPr>
@@ -492,102 +525,66 @@
           <w:i/>
           <w:iCs/>
         </w:rPr>
-        <w:t>Reducing</w:t>
-      </w:r>
-      <w:r>
-        <w:rPr>
-          <w:i/>
-          <w:iCs/>
-        </w:rPr>
-        <w:t xml:space="preserve"> carpal tunnel from </w:t>
-      </w:r>
-      <w:r>
-        <w:rPr>
-          <w:i/>
-          <w:iCs/>
-        </w:rPr>
-        <w:t>ergonomic</w:t>
-      </w:r>
-      <w:r>
-        <w:rPr>
-          <w:i/>
-          <w:iCs/>
-        </w:rPr>
-        <w:t xml:space="preserve"> chair</w:t>
-      </w:r>
-      <w:r>
-        <w:rPr>
-          <w:i/>
-          <w:iCs/>
-        </w:rPr>
-        <w:t xml:space="preserve"> design</w:t>
+        <w:t>Reducing carpal tunnel from ergonomic chair design</w:t>
+      </w:r>
+      <w:r>
+        <w:t>.  The second topic proposes a business problem and concrete use-case. In contrast, the first subject is unlikely to provide new insights nor contribute to the body of knowledge.</w:t>
+      </w:r>
+    </w:p>
+    <w:p>
+      <w:pPr>
+        <w:pStyle w:val="Heading2"/>
+      </w:pPr>
+      <w:r>
+        <w:t>Framing the Problem</w:t>
+      </w:r>
+    </w:p>
+    <w:p>
+      <w:pPr>
+        <w:ind w:firstLine="720"/>
+      </w:pPr>
+      <w:r>
+        <w:t xml:space="preserve">Properly framing the problem </w:t>
+      </w:r>
+      <w:r>
+        <w:t xml:space="preserve">enables the researcher(s) to </w:t>
+      </w:r>
+      <w:r>
+        <w:t>review the existing</w:t>
+      </w:r>
+      <w:r>
+        <w:t xml:space="preserve"> literature</w:t>
+      </w:r>
+      <w:r>
+        <w:t xml:space="preserve">, recommend the next iteration, and find additional applications.  </w:t>
+      </w:r>
+      <w:proofErr w:type="spellStart"/>
+      <w:r>
+        <w:t>Bryar</w:t>
+      </w:r>
+      <w:proofErr w:type="spellEnd"/>
+      <w:r>
+        <w:t xml:space="preserve"> and </w:t>
+      </w:r>
+      <w:proofErr w:type="spellStart"/>
+      <w:r>
+        <w:t>Carr</w:t>
+      </w:r>
+      <w:proofErr w:type="spellEnd"/>
+      <w:r>
+        <w:t xml:space="preserve"> (2021) </w:t>
+      </w:r>
+      <w:r>
+        <w:t xml:space="preserve">outline a formal methodology for defining the problem statement called </w:t>
+      </w:r>
+      <w:r>
+        <w:t>Working Backward</w:t>
       </w:r>
       <w:r>
         <w:t xml:space="preserve">.  </w:t>
       </w:r>
       <w:r>
-        <w:t>The second topic proposes a business problem and concrete use-case</w:t>
-      </w:r>
-      <w:r>
-        <w:t>. In contrast,</w:t>
-      </w:r>
-      <w:r>
-        <w:t xml:space="preserve"> the first subject is unlikely to provide new insights nor contribute to the body of knowledge</w:t>
-      </w:r>
-      <w:r>
-        <w:t>.</w:t>
-      </w:r>
-    </w:p>
-    <w:p>
-      <w:pPr>
-        <w:ind w:firstLine="720"/>
-      </w:pPr>
-      <w:r>
-        <w:t xml:space="preserve">Properly framing the problem </w:t>
-      </w:r>
-      <w:r>
-        <w:t xml:space="preserve">enables the researcher(s) to </w:t>
-      </w:r>
-      <w:r>
-        <w:t>review the existing</w:t>
-      </w:r>
-      <w:r>
-        <w:t xml:space="preserve"> literature</w:t>
-      </w:r>
-      <w:r>
-        <w:t xml:space="preserve">, recommend the next iteration, and find additional applications.  </w:t>
-      </w:r>
-      <w:proofErr w:type="spellStart"/>
-      <w:r>
-        <w:t>Bryar</w:t>
-      </w:r>
-      <w:proofErr w:type="spellEnd"/>
-      <w:r>
-        <w:t xml:space="preserve"> and </w:t>
-      </w:r>
-      <w:proofErr w:type="spellStart"/>
-      <w:r>
-        <w:t>Carr</w:t>
-      </w:r>
-      <w:proofErr w:type="spellEnd"/>
-      <w:r>
-        <w:t xml:space="preserve"> (2021) </w:t>
-      </w:r>
-      <w:r>
-        <w:t xml:space="preserve">outline a formal methodology for defining the problem statement called </w:t>
-      </w:r>
-      <w:r>
-        <w:t>Working Backward</w:t>
-      </w:r>
-      <w:r>
-        <w:t xml:space="preserve">.  </w:t>
-      </w:r>
-      <w:r>
-        <w:t xml:space="preserve">Their </w:t>
-      </w:r>
-      <w:r>
-        <w:lastRenderedPageBreak/>
-        <w:t xml:space="preserve">framework begins </w:t>
+        <w:t xml:space="preserve">Their framework begins </w:t>
       </w:r>
       <w:r>
         <w:t xml:space="preserve">with </w:t>
@@ -609,6 +606,14 @@
       </w:r>
       <w:r>
         <w:t xml:space="preserve">  This approach can be an effective tool for choosing a topic that passes the litmus test.</w:t>
+      </w:r>
+    </w:p>
+    <w:p>
+      <w:pPr>
+        <w:pStyle w:val="Heading2"/>
+      </w:pPr>
+      <w:r>
+        <w:t>Measuring Success</w:t>
       </w:r>
     </w:p>
     <w:p>
@@ -659,6 +664,25 @@
     </w:p>
     <w:p>
       <w:pPr>
+        <w:rPr>
+          <w:b/>
+        </w:rPr>
+      </w:pPr>
+      <w:r>
+        <w:br w:type="page"/>
+      </w:r>
+    </w:p>
+    <w:p>
+      <w:pPr>
+        <w:pStyle w:val="Heading2"/>
+      </w:pPr>
+      <w:r>
+        <w:lastRenderedPageBreak/>
+        <w:t>Explaining Results</w:t>
+      </w:r>
+    </w:p>
+    <w:p>
+      <w:pPr>
         <w:ind w:firstLine="720"/>
       </w:pPr>
       <w:r>
@@ -704,10 +728,191 @@
     </w:p>
     <w:p>
       <w:pPr>
+        <w:pStyle w:val="Heading2"/>
+      </w:pPr>
+      <w:r>
+        <w:t>Project Management</w:t>
+      </w:r>
+    </w:p>
+    <w:p>
+      <w:pPr>
         <w:ind w:firstLine="720"/>
       </w:pPr>
       <w:r>
-        <w:t>Lastly, researchers must be cognizant of the finite resources available and scope the engagement properly.</w:t>
+        <w:t xml:space="preserve">Lastly, researchers must be cognizant of the finite resources available and scope the engagement </w:t>
+      </w:r>
+      <w:r>
+        <w:t>appropriately</w:t>
+      </w:r>
+      <w:r>
+        <w:t>.</w:t>
+      </w:r>
+      <w:r>
+        <w:t xml:space="preserve">  Teams need to leverage standard project management processes like task tracking and identifying milestones.  For instance, Northcentral University follows an eight-week schedule, ample time to write a great Operating System (OS) driver, not the entire OS.    Always remember that a good project is a completed project.</w:t>
+      </w:r>
+    </w:p>
+    <w:p>
+      <w:pPr>
+        <w:pStyle w:val="Heading1"/>
+      </w:pPr>
+      <w:r>
+        <w:t>Addressing these Challenges</w:t>
+      </w:r>
+    </w:p>
+    <w:p>
+      <w:r>
+        <w:tab/>
+        <w:t xml:space="preserve">Risks from misaligned ethics and quality control can undermine the entire research project and nullify its value.  These challenges amplify when the research involves health and safety, personal privacy, controversial subjects, and core business investments. </w:t>
+      </w:r>
+    </w:p>
+    <w:p>
+      <w:pPr>
+        <w:pStyle w:val="Heading2"/>
+      </w:pPr>
+      <w:r>
+        <w:t>Health and Safety</w:t>
+      </w:r>
+    </w:p>
+    <w:p>
+      <w:r>
+        <w:tab/>
+      </w:r>
+      <w:r>
+        <w:t>M</w:t>
+      </w:r>
+      <w:r>
+        <w:t xml:space="preserve">edical research </w:t>
+      </w:r>
+      <w:r>
+        <w:t>historically uses w</w:t>
+      </w:r>
+      <w:r>
+        <w:t>hite males as the</w:t>
+      </w:r>
+      <w:r>
+        <w:t>ir default study group</w:t>
+      </w:r>
+      <w:r>
+        <w:t xml:space="preserve"> </w:t>
+      </w:r>
+      <w:sdt>
+        <w:sdtPr>
+          <w:id w:val="219565432"/>
+          <w:citation/>
+        </w:sdtPr>
+        <w:sdtContent>
+          <w:r>
+            <w:fldChar w:fldCharType="begin"/>
+          </w:r>
+          <w:r>
+            <w:instrText xml:space="preserve"> CITATION Rob21 \l 1033 </w:instrText>
+          </w:r>
+          <w:r>
+            <w:fldChar w:fldCharType="separate"/>
+          </w:r>
+          <w:r>
+            <w:rPr>
+              <w:noProof/>
+            </w:rPr>
+            <w:t xml:space="preserve"> (Roberts, 2021)</w:t>
+          </w:r>
+          <w:r>
+            <w:fldChar w:fldCharType="end"/>
+          </w:r>
+        </w:sdtContent>
+      </w:sdt>
+      <w:r>
+        <w:t xml:space="preserve">.  Aside from </w:t>
+      </w:r>
+      <w:r>
+        <w:t>introducing a selection-</w:t>
+      </w:r>
+      <w:proofErr w:type="spellStart"/>
+      <w:r>
+        <w:t>bais</w:t>
+      </w:r>
+      <w:proofErr w:type="spellEnd"/>
+      <w:r>
+        <w:t xml:space="preserve"> into the sampling process</w:t>
+      </w:r>
+      <w:r>
+        <w:t>, the practice may violate ethical norms.  Without a strong business reason, modern research needs to assume that “people are people” and treat them equally.  This requirement could necessitate double-blind methodologies, where the researchers cannot determine specific racial profile information.</w:t>
+      </w:r>
+    </w:p>
+    <w:p>
+      <w:r>
+        <w:lastRenderedPageBreak/>
+        <w:tab/>
+      </w:r>
+      <w:r>
+        <w:t xml:space="preserve">Other research projects might encounter the opposite problem.  The </w:t>
+      </w:r>
+      <w:r>
+        <w:t>Health Insurance Portability and Accountability Act (HIPPA) and Health Information Technology for Economic and Clinical Health (HITECH) provide legal recourse against negligent handling of medical records</w:t>
+      </w:r>
+      <w:sdt>
+        <w:sdtPr>
+          <w:id w:val="-1129083286"/>
+          <w:citation/>
+        </w:sdtPr>
+        <w:sdtContent>
+          <w:r>
+            <w:fldChar w:fldCharType="begin"/>
+          </w:r>
+          <w:r>
+            <w:instrText xml:space="preserve"> CITATION Gri17 \l 1033 </w:instrText>
+          </w:r>
+          <w:r>
+            <w:fldChar w:fldCharType="separate"/>
+          </w:r>
+          <w:r>
+            <w:rPr>
+              <w:noProof/>
+            </w:rPr>
+            <w:t xml:space="preserve"> (Grimes &amp; Wirth, 2017)</w:t>
+          </w:r>
+          <w:r>
+            <w:fldChar w:fldCharType="end"/>
+          </w:r>
+        </w:sdtContent>
+      </w:sdt>
+      <w:r>
+        <w:t xml:space="preserve">.  These regulations may further restrict access to </w:t>
+      </w:r>
+      <w:r>
+        <w:t xml:space="preserve">necessary </w:t>
+      </w:r>
+      <w:r>
+        <w:t>patient files</w:t>
+      </w:r>
+      <w:r>
+        <w:t>.</w:t>
+      </w:r>
+    </w:p>
+    <w:p/>
+    <w:p>
+      <w:pPr>
+        <w:pStyle w:val="Heading2"/>
+      </w:pPr>
+      <w:r>
+        <w:t>Personal Privacy</w:t>
+      </w:r>
+    </w:p>
+    <w:p>
+      <w:pPr>
+        <w:pStyle w:val="Heading2"/>
+      </w:pPr>
+      <w:r>
+        <w:t>Controversial Subjects</w:t>
+      </w:r>
+    </w:p>
+    <w:p/>
+    <w:p>
+      <w:pPr>
+        <w:pStyle w:val="Heading2"/>
+      </w:pPr>
+      <w:r>
+        <w:t>Core Business Investments</w:t>
       </w:r>
     </w:p>
     <w:sectPr>
@@ -1806,7 +2011,7 @@
     <b:InternetSiteTitle>Merriam-Webster</b:InternetSiteTitle>
     <b:Month>May</b:Month>
     <b:URL>https://www.merriam-webster.com/dictionary/ethic</b:URL>
-    <b:RefOrder>9</b:RefOrder>
+    <b:RefOrder>11</b:RefOrder>
   </b:Source>
   <b:Source>
     <b:Tag>Bur15</b:Tag>
@@ -1883,7 +2088,7 @@
     <b:InternetSiteTitle>U.S. Department of Health and Human Services</b:InternetSiteTitle>
     <b:Year>1979</b:Year>
     <b:URL>https://www.hhs.gov/ohrp/sites/default/files/the-belmont-report-508c_FINAL.pdf</b:URL>
-    <b:RefOrder>10</b:RefOrder>
+    <b:RefOrder>12</b:RefOrder>
   </b:Source>
   <b:Source>
     <b:Tag>Ada18</b:Tag>
@@ -1914,7 +2119,7 @@
     <b:Pages>1345-1348</b:Pages>
     <b:Volume>108</b:Volume>
     <b:Issue>10</b:Issue>
-    <b:RefOrder>11</b:RefOrder>
+    <b:RefOrder>13</b:RefOrder>
   </b:Source>
   <b:Source>
     <b:Tag>Rob21</b:Tag>
@@ -1937,7 +2142,7 @@
     <b:Volume>43</b:Volume>
     <b:Issue>1</b:Issue>
     <b:DOI>10.1002/eahr.500074</b:DOI>
-    <b:RefOrder>12</b:RefOrder>
+    <b:RefOrder>9</b:RefOrder>
   </b:Source>
   <b:Source>
     <b:Tag>Tan21</b:Tag>
@@ -2002,7 +2207,7 @@
         </b:NameList>
       </b:Author>
     </b:Author>
-    <b:RefOrder>13</b:RefOrder>
+    <b:RefOrder>14</b:RefOrder>
   </b:Source>
   <b:Source>
     <b:Tag>Par93</b:Tag>
@@ -2060,7 +2265,7 @@
     <b:Volume>28</b:Volume>
     <b:Issue>1</b:Issue>
     <b:DOI>10.2307/25148625</b:DOI>
-    <b:RefOrder>14</b:RefOrder>
+    <b:RefOrder>15</b:RefOrder>
   </b:Source>
   <b:Source>
     <b:Tag>Gar12</b:Tag>
@@ -2084,11 +2289,38 @@
     <b:DOI>10.3389/fpsyg.2012.00325</b:DOI>
     <b:RefOrder>8</b:RefOrder>
   </b:Source>
+  <b:Source>
+    <b:Tag>Gri17</b:Tag>
+    <b:SourceType>JournalArticle</b:SourceType>
+    <b:Guid>{7BB7064E-00E7-47BC-B8DE-D8EA0EDC0BCD}</b:Guid>
+    <b:Title>Holding the line: events that shaped healthcare cybersecurity</b:Title>
+    <b:Year>2017</b:Year>
+    <b:Author>
+      <b:Author>
+        <b:NameList>
+          <b:Person>
+            <b:Last>Grimes</b:Last>
+            <b:First>S</b:First>
+          </b:Person>
+          <b:Person>
+            <b:Last>Wirth</b:Last>
+            <b:First>A</b:First>
+          </b:Person>
+        </b:NameList>
+      </b:Author>
+    </b:Author>
+    <b:JournalName>Biomedical Instrumentation &amp; Technology</b:JournalName>
+    <b:Pages>30-32</b:Pages>
+    <b:Volume>51</b:Volume>
+    <b:Issue>S6</b:Issue>
+    <b:DOI>10.2345/0899-8205-51.s6.30</b:DOI>
+    <b:RefOrder>10</b:RefOrder>
+  </b:Source>
 </b:Sources>
 </file>
 
 <file path=customXml/itemProps1.xml><?xml version="1.0" encoding="utf-8"?>
-<ds:datastoreItem xmlns:ds="http://schemas.openxmlformats.org/officeDocument/2006/customXml" ds:itemID="{6B35CCCF-8472-4A45-AEE7-80DD181B8668}">
+<ds:datastoreItem xmlns:ds="http://schemas.openxmlformats.org/officeDocument/2006/customXml" ds:itemID="{83597571-CCF5-4A48-B1C0-93EB7B124044}">
   <ds:schemaRefs>
     <ds:schemaRef ds:uri="http://schemas.openxmlformats.org/officeDocument/2006/bibliography"/>
   </ds:schemaRefs>

</xml_diff>